<commit_message>
mais informações na contextualização
</commit_message>
<xml_diff>
--- a/Documentação/Contextualização.docx
+++ b/Documentação/Contextualização.docx
@@ -421,7 +421,37 @@
     <w:p>
       <w:pPr>
         <w:spacing w:line="360" w:lineRule="auto"/>
-        <w:ind w:left="2268" w:right="2409"/>
+        <w:ind w:left="1701" w:right="1984"/>
+        <w:jc w:val="center"/>
+        <w:rPr>
+          <w:rFonts w:ascii="Arial" w:hAnsi="Arial" w:cs="Arial"/>
+          <w:b/>
+        </w:rPr>
+      </w:pPr>
+      <w:r>
+        <w:rPr>
+          <w:rFonts w:ascii="Arial" w:hAnsi="Arial" w:cs="Arial"/>
+          <w:b/>
+        </w:rPr>
+        <w:lastRenderedPageBreak/>
+        <w:t>CONTEXTUALIZAÇÃO E JUSTIFICATIVA DO PROJETO</w:t>
+      </w:r>
+    </w:p>
+    <w:p>
+      <w:pPr>
+        <w:spacing w:line="360" w:lineRule="auto"/>
+        <w:ind w:left="1701" w:right="1984"/>
+        <w:jc w:val="center"/>
+        <w:rPr>
+          <w:rFonts w:ascii="Arial" w:hAnsi="Arial" w:cs="Arial"/>
+          <w:b/>
+        </w:rPr>
+      </w:pPr>
+    </w:p>
+    <w:p>
+      <w:pPr>
+        <w:spacing w:line="360" w:lineRule="auto"/>
+        <w:ind w:left="1701" w:right="1984"/>
         <w:jc w:val="center"/>
         <w:rPr>
           <w:rFonts w:ascii="Arial" w:hAnsi="Arial" w:cs="Arial"/>
@@ -430,23 +460,45 @@
           <w:szCs w:val="28"/>
         </w:rPr>
       </w:pPr>
-      <w:r>
-        <w:rPr>
-          <w:rFonts w:ascii="Arial" w:hAnsi="Arial" w:cs="Arial"/>
-          <w:b/>
-          <w:sz w:val="28"/>
-          <w:szCs w:val="28"/>
-        </w:rPr>
-        <w:lastRenderedPageBreak/>
-        <w:t>CONTEXTUALIZAÇÃO</w:t>
-      </w:r>
-    </w:p>
-    <w:p>
-      <w:pPr>
-        <w:spacing w:line="360" w:lineRule="auto"/>
-        <w:ind w:left="2268" w:right="2409"/>
-        <w:rPr>
-          <w:rFonts w:ascii="Arial" w:hAnsi="Arial" w:cs="Arial"/>
+    </w:p>
+    <w:p>
+      <w:pPr>
+        <w:pStyle w:val="PargrafodaLista"/>
+        <w:numPr>
+          <w:ilvl w:val="1"/>
+          <w:numId w:val="2"/>
+        </w:numPr>
+        <w:spacing w:line="360" w:lineRule="auto"/>
+        <w:jc w:val="both"/>
+        <w:rPr>
+          <w:rFonts w:ascii="Arial" w:hAnsi="Arial" w:cs="Arial"/>
+          <w:b/>
+        </w:rPr>
+      </w:pPr>
+      <w:r>
+        <w:rPr>
+          <w:rFonts w:ascii="Arial" w:hAnsi="Arial" w:cs="Arial"/>
+          <w:b/>
+        </w:rPr>
+        <w:t xml:space="preserve"> </w:t>
+      </w:r>
+      <w:r>
+        <w:rPr>
+          <w:rFonts w:ascii="Arial" w:hAnsi="Arial" w:cs="Arial"/>
+          <w:b/>
+        </w:rPr>
+        <w:t>A importância do livro físico nos dias atuais</w:t>
+      </w:r>
+    </w:p>
+    <w:p>
+      <w:pPr>
+        <w:pStyle w:val="PargrafodaLista"/>
+        <w:spacing w:line="360" w:lineRule="auto"/>
+        <w:ind w:left="400"/>
+        <w:jc w:val="both"/>
+        <w:rPr>
+          <w:rFonts w:ascii="Arial" w:hAnsi="Arial" w:cs="Arial"/>
+          <w:b/>
         </w:rPr>
       </w:pPr>
     </w:p>
@@ -456,7 +508,839 @@
         <w:ind w:firstLine="708"/>
         <w:jc w:val="both"/>
         <w:rPr>
-          <w:rFonts w:ascii="Times New Roman" w:eastAsia="Times New Roman" w:hAnsi="Times New Roman" w:cs="Times New Roman"/>
+          <w:rFonts w:ascii="Arial" w:hAnsi="Arial" w:cs="Arial"/>
+        </w:rPr>
+      </w:pPr>
+      <w:r>
+        <w:rPr>
+          <w:rFonts w:ascii="Arial" w:hAnsi="Arial" w:cs="Arial"/>
+        </w:rPr>
+        <w:t>Desde os primórdios da humanidade, a linguagem têm sido nosso principal meio de comunicação e conhecimento, e após a criação do papel, tais tópicos foram transferidos para as linhas das páginas.</w:t>
+      </w:r>
+      <w:r>
+        <w:rPr>
+          <w:rFonts w:ascii="Arial" w:hAnsi="Arial" w:cs="Arial"/>
+        </w:rPr>
+        <w:t xml:space="preserve"> A</w:t>
+      </w:r>
+      <w:r>
+        <w:rPr>
+          <w:rFonts w:ascii="Arial" w:hAnsi="Arial" w:cs="Arial"/>
+        </w:rPr>
+        <w:t xml:space="preserve">pesar do desenvolvimento tecnológico no âmbito </w:t>
+      </w:r>
+      <w:r>
+        <w:rPr>
+          <w:rFonts w:ascii="Arial" w:hAnsi="Arial" w:cs="Arial"/>
+        </w:rPr>
+        <w:t>da literatura</w:t>
+      </w:r>
+      <w:r>
+        <w:rPr>
+          <w:rFonts w:ascii="Arial" w:hAnsi="Arial" w:cs="Arial"/>
+        </w:rPr>
+        <w:t xml:space="preserve"> (o surgimento do E-book)</w:t>
+      </w:r>
+      <w:r>
+        <w:rPr>
+          <w:rFonts w:ascii="Arial" w:hAnsi="Arial" w:cs="Arial"/>
+        </w:rPr>
+        <w:t xml:space="preserve">, a indústria dos livros impressos </w:t>
+      </w:r>
+      <w:r>
+        <w:rPr>
+          <w:rFonts w:ascii="Arial" w:hAnsi="Arial" w:cs="Arial"/>
+        </w:rPr>
+        <w:t xml:space="preserve">ainda </w:t>
+      </w:r>
+      <w:r>
+        <w:rPr>
+          <w:rFonts w:ascii="Arial" w:hAnsi="Arial" w:cs="Arial"/>
+        </w:rPr>
+        <w:t>se mostra vigorosa</w:t>
+      </w:r>
+      <w:r>
+        <w:rPr>
+          <w:rFonts w:ascii="Arial" w:hAnsi="Arial" w:cs="Arial"/>
+        </w:rPr>
+        <w:t xml:space="preserve"> nos dias de hoje,</w:t>
+      </w:r>
+      <w:r>
+        <w:rPr>
+          <w:rFonts w:ascii="Arial" w:hAnsi="Arial" w:cs="Arial"/>
+        </w:rPr>
+        <w:t xml:space="preserve"> pois</w:t>
+      </w:r>
+      <w:r>
+        <w:rPr>
+          <w:rFonts w:ascii="Arial" w:hAnsi="Arial" w:cs="Arial"/>
+        </w:rPr>
+        <w:t xml:space="preserve"> este</w:t>
+      </w:r>
+      <w:r>
+        <w:rPr>
+          <w:rFonts w:ascii="Arial" w:hAnsi="Arial" w:cs="Arial"/>
+        </w:rPr>
+        <w:t xml:space="preserve"> </w:t>
+      </w:r>
+      <w:r>
+        <w:rPr>
+          <w:rFonts w:ascii="Arial" w:hAnsi="Arial" w:cs="Arial"/>
+        </w:rPr>
+        <w:t>é preferê</w:t>
+      </w:r>
+      <w:r>
+        <w:rPr>
+          <w:rFonts w:ascii="Arial" w:hAnsi="Arial" w:cs="Arial"/>
+        </w:rPr>
+        <w:t xml:space="preserve">ncia da maior parte dos leitores assíduos e dos estudantes, além </w:t>
+      </w:r>
+      <w:r>
+        <w:rPr>
+          <w:rFonts w:ascii="Arial" w:hAnsi="Arial" w:cs="Arial"/>
+        </w:rPr>
+        <w:t>de alcançar aqueles que por ora</w:t>
+      </w:r>
+      <w:r>
+        <w:rPr>
+          <w:rFonts w:ascii="Arial" w:hAnsi="Arial" w:cs="Arial"/>
+        </w:rPr>
+        <w:t xml:space="preserve"> não possuem acesso a internet</w:t>
+      </w:r>
+      <w:r>
+        <w:rPr>
+          <w:rFonts w:ascii="Arial" w:hAnsi="Arial" w:cs="Arial"/>
+        </w:rPr>
+        <w:t>.</w:t>
+      </w:r>
+    </w:p>
+    <w:p>
+      <w:pPr>
+        <w:spacing w:line="360" w:lineRule="auto"/>
+        <w:ind w:firstLine="708"/>
+        <w:jc w:val="both"/>
+        <w:rPr>
+          <w:rFonts w:ascii="Arial" w:hAnsi="Arial" w:cs="Arial"/>
+        </w:rPr>
+      </w:pPr>
+      <w:r>
+        <w:rPr>
+          <w:rFonts w:ascii="Arial" w:hAnsi="Arial" w:cs="Arial"/>
+        </w:rPr>
+        <w:t>De acordo com estudos dirigidos pela professora de linguística Naomi Baron, cerca de 92% dos universitários preferem os livros fí</w:t>
+      </w:r>
+      <w:r>
+        <w:rPr>
+          <w:rFonts w:ascii="Arial" w:hAnsi="Arial" w:cs="Arial"/>
+        </w:rPr>
+        <w:t>sicos (sobretudo os didá</w:t>
+      </w:r>
+      <w:r>
+        <w:rPr>
+          <w:rFonts w:ascii="Arial" w:hAnsi="Arial" w:cs="Arial"/>
+        </w:rPr>
+        <w:t xml:space="preserve">ticos), e este fato se da por dois motivos principais: </w:t>
+      </w:r>
+      <w:r>
+        <w:rPr>
+          <w:rFonts w:ascii="Arial" w:hAnsi="Arial" w:cs="Arial"/>
+        </w:rPr>
+        <w:t>o desconforto físico ao manusear os escritos online</w:t>
+      </w:r>
+      <w:r>
+        <w:rPr>
+          <w:rFonts w:ascii="Arial" w:hAnsi="Arial" w:cs="Arial"/>
+        </w:rPr>
+        <w:t xml:space="preserve"> e </w:t>
+      </w:r>
+      <w:r>
+        <w:rPr>
+          <w:rFonts w:ascii="Arial" w:hAnsi="Arial" w:cs="Arial"/>
+        </w:rPr>
+        <w:t>a distração com outros conteúdos</w:t>
+      </w:r>
+      <w:r>
+        <w:rPr>
+          <w:rFonts w:ascii="Arial" w:hAnsi="Arial" w:cs="Arial"/>
+        </w:rPr>
+        <w:t xml:space="preserve"> que o mesmo proporciona</w:t>
+      </w:r>
+      <w:r>
+        <w:rPr>
+          <w:rFonts w:ascii="Arial" w:hAnsi="Arial" w:cs="Arial"/>
+        </w:rPr>
+        <w:t xml:space="preserve">. </w:t>
+      </w:r>
+      <w:r>
+        <w:rPr>
+          <w:rFonts w:ascii="Arial" w:hAnsi="Arial" w:cs="Arial"/>
+        </w:rPr>
+        <w:t xml:space="preserve">No Brasil, a Bienal do Livro no ano de 2019 </w:t>
+      </w:r>
+      <w:r>
+        <w:rPr>
+          <w:rFonts w:ascii="Arial" w:hAnsi="Arial" w:cs="Arial"/>
+        </w:rPr>
+        <w:t xml:space="preserve">contou com 600 mil visitantes e cerca </w:t>
+      </w:r>
+      <w:r>
+        <w:rPr>
+          <w:rFonts w:ascii="Arial" w:hAnsi="Arial" w:cs="Arial"/>
+        </w:rPr>
+        <w:t>de 4 milhões de livros vendidos, mostrando-se</w:t>
+      </w:r>
+      <w:r>
+        <w:rPr>
+          <w:rFonts w:ascii="Arial" w:hAnsi="Arial" w:cs="Arial"/>
+        </w:rPr>
+        <w:t xml:space="preserve"> um exemplo </w:t>
+      </w:r>
+      <w:r>
+        <w:rPr>
+          <w:rFonts w:ascii="Arial" w:hAnsi="Arial" w:cs="Arial"/>
+        </w:rPr>
+        <w:t xml:space="preserve">claro </w:t>
+      </w:r>
+      <w:r>
+        <w:rPr>
+          <w:rFonts w:ascii="Arial" w:hAnsi="Arial" w:cs="Arial"/>
+        </w:rPr>
+        <w:t>de que a pre</w:t>
+      </w:r>
+      <w:r>
+        <w:rPr>
+          <w:rFonts w:ascii="Arial" w:hAnsi="Arial" w:cs="Arial"/>
+        </w:rPr>
+        <w:t>dileção</w:t>
+      </w:r>
+      <w:r>
+        <w:rPr>
+          <w:rFonts w:ascii="Arial" w:hAnsi="Arial" w:cs="Arial"/>
+        </w:rPr>
+        <w:t xml:space="preserve"> por esse modo de leitura é abrangente</w:t>
+      </w:r>
+      <w:r>
+        <w:rPr>
+          <w:rFonts w:ascii="Arial" w:hAnsi="Arial" w:cs="Arial"/>
+        </w:rPr>
+        <w:t>.</w:t>
+      </w:r>
+    </w:p>
+    <w:p>
+      <w:pPr>
+        <w:spacing w:line="360" w:lineRule="auto"/>
+        <w:jc w:val="both"/>
+        <w:rPr>
+          <w:rFonts w:ascii="Arial" w:hAnsi="Arial" w:cs="Arial"/>
+        </w:rPr>
+      </w:pPr>
+      <w:r>
+        <w:rPr>
+          <w:rFonts w:ascii="Arial" w:hAnsi="Arial" w:cs="Arial"/>
+        </w:rPr>
+        <w:tab/>
+      </w:r>
+      <w:r>
+        <w:rPr>
+          <w:rFonts w:ascii="Arial" w:hAnsi="Arial" w:cs="Arial"/>
+        </w:rPr>
+        <w:t>Porém, há</w:t>
+      </w:r>
+      <w:r>
+        <w:rPr>
+          <w:rFonts w:ascii="Arial" w:hAnsi="Arial" w:cs="Arial"/>
+        </w:rPr>
+        <w:t xml:space="preserve"> </w:t>
+      </w:r>
+      <w:r>
+        <w:rPr>
+          <w:rFonts w:ascii="Arial" w:hAnsi="Arial" w:cs="Arial"/>
+        </w:rPr>
+        <w:t xml:space="preserve">algo mais popular nesse mundo colecionista e literário </w:t>
+      </w:r>
+      <w:r>
+        <w:rPr>
+          <w:rFonts w:ascii="Arial" w:hAnsi="Arial" w:cs="Arial"/>
+        </w:rPr>
+        <w:t xml:space="preserve">do </w:t>
+      </w:r>
+      <w:r>
+        <w:rPr>
+          <w:rFonts w:ascii="Arial" w:hAnsi="Arial" w:cs="Arial"/>
+        </w:rPr>
+        <w:t>que livros novos</w:t>
+      </w:r>
+      <w:r>
+        <w:rPr>
+          <w:rFonts w:ascii="Arial" w:hAnsi="Arial" w:cs="Arial"/>
+        </w:rPr>
+        <w:t xml:space="preserve"> de livrarias</w:t>
+      </w:r>
+      <w:r>
+        <w:rPr>
+          <w:rFonts w:ascii="Arial" w:hAnsi="Arial" w:cs="Arial"/>
+        </w:rPr>
+        <w:t>: os livros usados e raros.</w:t>
+      </w:r>
+      <w:r>
+        <w:rPr>
+          <w:rFonts w:ascii="Arial" w:hAnsi="Arial" w:cs="Arial"/>
+        </w:rPr>
+        <w:t xml:space="preserve"> </w:t>
+      </w:r>
+      <w:r>
+        <w:rPr>
+          <w:rFonts w:ascii="Arial" w:hAnsi="Arial" w:cs="Arial"/>
+        </w:rPr>
+        <w:t>A maior parte das pessoas (76%) diz acreditar que é mais vantajoso comprar um livro usado</w:t>
+      </w:r>
+      <w:r>
+        <w:rPr>
+          <w:rFonts w:ascii="Arial" w:hAnsi="Arial" w:cs="Arial"/>
+        </w:rPr>
+        <w:t xml:space="preserve"> ou pegar emprestado de bibliotecas</w:t>
+      </w:r>
+      <w:r>
+        <w:rPr>
+          <w:rFonts w:ascii="Arial" w:hAnsi="Arial" w:cs="Arial"/>
+        </w:rPr>
+        <w:t xml:space="preserve">, segundo pesquisa realizada nas capitais brasileiras pela Confederação Nacional de Dirigentes </w:t>
+      </w:r>
+      <w:proofErr w:type="spellStart"/>
+      <w:r>
+        <w:rPr>
+          <w:rFonts w:ascii="Arial" w:hAnsi="Arial" w:cs="Arial"/>
+        </w:rPr>
+        <w:t>Logistas</w:t>
+      </w:r>
+      <w:proofErr w:type="spellEnd"/>
+      <w:r>
+        <w:rPr>
+          <w:rFonts w:ascii="Arial" w:hAnsi="Arial" w:cs="Arial"/>
+        </w:rPr>
+        <w:t xml:space="preserve"> e pelo SPC. </w:t>
+      </w:r>
+      <w:r>
+        <w:rPr>
+          <w:rFonts w:ascii="Arial" w:hAnsi="Arial" w:cs="Arial"/>
+        </w:rPr>
+        <w:t xml:space="preserve">Atualmente, no país existem cerca de 7,7 mil </w:t>
+      </w:r>
+      <w:r>
+        <w:rPr>
+          <w:rFonts w:ascii="Arial" w:hAnsi="Arial" w:cs="Arial"/>
+        </w:rPr>
+        <w:t xml:space="preserve">bibliotecas públicas </w:t>
+      </w:r>
+      <w:r>
+        <w:rPr>
+          <w:rFonts w:ascii="Arial" w:hAnsi="Arial" w:cs="Arial"/>
+        </w:rPr>
+        <w:t xml:space="preserve">cadastradas no sistema nacional de bibliotecas do Ministério da Cultura, </w:t>
+      </w:r>
+      <w:r>
+        <w:rPr>
+          <w:rFonts w:ascii="Arial" w:hAnsi="Arial" w:cs="Arial"/>
+        </w:rPr>
+        <w:t>além de milhares de sebos</w:t>
+      </w:r>
+      <w:r>
+        <w:rPr>
+          <w:rFonts w:ascii="Arial" w:hAnsi="Arial" w:cs="Arial"/>
+        </w:rPr>
+        <w:t xml:space="preserve"> (lojas de livros usados)</w:t>
+      </w:r>
+      <w:r>
+        <w:rPr>
+          <w:rFonts w:ascii="Arial" w:hAnsi="Arial" w:cs="Arial"/>
+        </w:rPr>
+        <w:t xml:space="preserve"> </w:t>
+      </w:r>
+      <w:r>
+        <w:rPr>
+          <w:rFonts w:ascii="Arial" w:hAnsi="Arial" w:cs="Arial"/>
+        </w:rPr>
+        <w:t xml:space="preserve">espalhados por todo território. </w:t>
+      </w:r>
+    </w:p>
+    <w:p>
+      <w:pPr>
+        <w:spacing w:line="360" w:lineRule="auto"/>
+        <w:jc w:val="both"/>
+        <w:rPr>
+          <w:rFonts w:ascii="Arial" w:hAnsi="Arial" w:cs="Arial"/>
+        </w:rPr>
+      </w:pPr>
+    </w:p>
+    <w:p>
+      <w:pPr>
+        <w:spacing w:line="360" w:lineRule="auto"/>
+        <w:jc w:val="both"/>
+        <w:rPr>
+          <w:rFonts w:ascii="Arial" w:hAnsi="Arial" w:cs="Arial"/>
+        </w:rPr>
+      </w:pPr>
+    </w:p>
+    <w:p>
+      <w:pPr>
+        <w:pStyle w:val="PargrafodaLista"/>
+        <w:numPr>
+          <w:ilvl w:val="1"/>
+          <w:numId w:val="2"/>
+        </w:numPr>
+        <w:spacing w:line="360" w:lineRule="auto"/>
+        <w:jc w:val="both"/>
+        <w:rPr>
+          <w:rFonts w:ascii="Arial" w:hAnsi="Arial" w:cs="Arial"/>
+          <w:b/>
+        </w:rPr>
+      </w:pPr>
+      <w:r>
+        <w:rPr>
+          <w:rFonts w:ascii="Arial" w:hAnsi="Arial" w:cs="Arial"/>
+          <w:b/>
+        </w:rPr>
+        <w:t xml:space="preserve"> </w:t>
+      </w:r>
+      <w:r>
+        <w:rPr>
+          <w:rFonts w:ascii="Arial" w:hAnsi="Arial" w:cs="Arial"/>
+          <w:b/>
+        </w:rPr>
+        <w:t>A importância da preservaçã</w:t>
+      </w:r>
+      <w:r>
+        <w:rPr>
+          <w:rFonts w:ascii="Arial" w:hAnsi="Arial" w:cs="Arial"/>
+          <w:b/>
+        </w:rPr>
+        <w:t>o de exemplares antigos</w:t>
+      </w:r>
+    </w:p>
+    <w:p>
+      <w:pPr>
+        <w:pStyle w:val="PargrafodaLista"/>
+        <w:spacing w:line="360" w:lineRule="auto"/>
+        <w:ind w:left="400"/>
+        <w:jc w:val="both"/>
+        <w:rPr>
+          <w:rFonts w:ascii="Arial" w:hAnsi="Arial" w:cs="Arial"/>
+          <w:b/>
+        </w:rPr>
+      </w:pPr>
+    </w:p>
+    <w:p>
+      <w:pPr>
+        <w:spacing w:line="360" w:lineRule="auto"/>
+        <w:ind w:firstLine="400"/>
+        <w:jc w:val="both"/>
+        <w:rPr>
+          <w:rFonts w:ascii="Arial" w:hAnsi="Arial" w:cs="Arial"/>
+        </w:rPr>
+      </w:pPr>
+      <w:r>
+        <w:rPr>
+          <w:rFonts w:ascii="Arial" w:hAnsi="Arial" w:cs="Arial"/>
+        </w:rPr>
+        <w:t xml:space="preserve">Em meados de </w:t>
+      </w:r>
+      <w:r>
+        <w:rPr>
+          <w:rFonts w:ascii="Arial" w:hAnsi="Arial" w:cs="Arial"/>
+        </w:rPr>
+        <w:t xml:space="preserve">48 </w:t>
+      </w:r>
+      <w:proofErr w:type="spellStart"/>
+      <w:r>
+        <w:rPr>
+          <w:rFonts w:ascii="Arial" w:hAnsi="Arial" w:cs="Arial"/>
+        </w:rPr>
+        <w:t>a.C</w:t>
+      </w:r>
+      <w:proofErr w:type="spellEnd"/>
+      <w:r>
+        <w:rPr>
+          <w:rFonts w:ascii="Arial" w:hAnsi="Arial" w:cs="Arial"/>
+        </w:rPr>
+        <w:t xml:space="preserve">, </w:t>
+      </w:r>
+      <w:r>
+        <w:rPr>
+          <w:rFonts w:ascii="Arial" w:hAnsi="Arial" w:cs="Arial"/>
+        </w:rPr>
+        <w:t xml:space="preserve">a biblioteca de Alexandria, um dos centros de pesquisa </w:t>
+      </w:r>
+      <w:r>
+        <w:rPr>
+          <w:rFonts w:ascii="Arial" w:hAnsi="Arial" w:cs="Arial"/>
+        </w:rPr>
+        <w:t xml:space="preserve">mais importantes da história da antiguidade foi destruída por um incêndio, </w:t>
+      </w:r>
+      <w:r>
+        <w:rPr>
+          <w:rFonts w:ascii="Arial" w:hAnsi="Arial" w:cs="Arial"/>
+        </w:rPr>
+        <w:t>onde</w:t>
+      </w:r>
+      <w:r>
+        <w:rPr>
+          <w:rFonts w:ascii="Arial" w:hAnsi="Arial" w:cs="Arial"/>
+        </w:rPr>
+        <w:t xml:space="preserve"> </w:t>
+      </w:r>
+      <w:r>
+        <w:rPr>
+          <w:rFonts w:ascii="Arial" w:hAnsi="Arial" w:cs="Arial"/>
+        </w:rPr>
+        <w:t xml:space="preserve">levou junto </w:t>
+      </w:r>
+      <w:r>
+        <w:rPr>
+          <w:rFonts w:ascii="Arial" w:hAnsi="Arial" w:cs="Arial"/>
+        </w:rPr>
+        <w:t xml:space="preserve">para sempre </w:t>
+      </w:r>
+      <w:r>
+        <w:rPr>
+          <w:rFonts w:ascii="Arial" w:hAnsi="Arial" w:cs="Arial"/>
+        </w:rPr>
+        <w:t>grandes informações e conhecimentos da humanidade no qual gerações posteriores foram privadas. Estima-se que havia cerca de 500 a 700 mil de rolos de papiro no local</w:t>
+      </w:r>
+      <w:r>
+        <w:rPr>
+          <w:rFonts w:ascii="Arial" w:hAnsi="Arial" w:cs="Arial"/>
+        </w:rPr>
+        <w:t>, e após a destruição, poucos fragmentos foram recuperados.</w:t>
+      </w:r>
+    </w:p>
+    <w:p>
+      <w:pPr>
+        <w:spacing w:line="360" w:lineRule="auto"/>
+        <w:ind w:firstLine="400"/>
+        <w:jc w:val="both"/>
+        <w:rPr>
+          <w:rFonts w:ascii="Arial" w:hAnsi="Arial" w:cs="Arial"/>
+        </w:rPr>
+      </w:pPr>
+      <w:r>
+        <w:rPr>
+          <w:rFonts w:ascii="Arial" w:hAnsi="Arial" w:cs="Arial"/>
+        </w:rPr>
+        <w:t>Atualmente</w:t>
+      </w:r>
+      <w:r>
+        <w:rPr>
+          <w:rFonts w:ascii="Arial" w:hAnsi="Arial" w:cs="Arial"/>
+        </w:rPr>
+        <w:t>, g</w:t>
+      </w:r>
+      <w:r>
+        <w:rPr>
+          <w:rFonts w:ascii="Arial" w:hAnsi="Arial" w:cs="Arial"/>
+        </w:rPr>
+        <w:t>randes sebos e bibliotecas costumam possuir publicações raras, autografadas, primeiras edições, com encadernação de luxo</w:t>
+      </w:r>
+      <w:r>
+        <w:rPr>
+          <w:rFonts w:ascii="Arial" w:hAnsi="Arial" w:cs="Arial"/>
+        </w:rPr>
+        <w:t xml:space="preserve">, </w:t>
+      </w:r>
+      <w:r>
+        <w:rPr>
+          <w:rFonts w:ascii="Arial" w:hAnsi="Arial" w:cs="Arial"/>
+        </w:rPr>
+        <w:t>os quais podem ter um custo maior por seu valor histórico. Estes locais costumam ser bastante frequentados por curiosos, estudiosos e colecionadores.</w:t>
+      </w:r>
+    </w:p>
+    <w:p>
+      <w:pPr>
+        <w:spacing w:line="360" w:lineRule="auto"/>
+        <w:ind w:firstLine="708"/>
+        <w:jc w:val="both"/>
+        <w:rPr>
+          <w:rFonts w:ascii="Arial" w:hAnsi="Arial" w:cs="Arial"/>
+        </w:rPr>
+      </w:pPr>
+      <w:r>
+        <w:rPr>
+          <w:rFonts w:ascii="Arial" w:hAnsi="Arial" w:cs="Arial"/>
+        </w:rPr>
+        <w:t>Um grande exemplo disso é a</w:t>
+      </w:r>
+      <w:r>
+        <w:rPr>
+          <w:rFonts w:ascii="Arial" w:hAnsi="Arial" w:cs="Arial"/>
+        </w:rPr>
+        <w:t xml:space="preserve"> biblioteca nacional </w:t>
+      </w:r>
+      <w:r>
+        <w:rPr>
+          <w:rFonts w:ascii="Arial" w:hAnsi="Arial" w:cs="Arial"/>
+        </w:rPr>
+        <w:t>do Brasil</w:t>
+      </w:r>
+      <w:r>
+        <w:rPr>
+          <w:rFonts w:ascii="Arial" w:hAnsi="Arial" w:cs="Arial"/>
+        </w:rPr>
+        <w:t>, que</w:t>
+      </w:r>
+      <w:r>
+        <w:rPr>
+          <w:rFonts w:ascii="Arial" w:hAnsi="Arial" w:cs="Arial"/>
+        </w:rPr>
+        <w:t xml:space="preserve"> </w:t>
+      </w:r>
+      <w:r>
+        <w:rPr>
+          <w:rFonts w:ascii="Arial" w:hAnsi="Arial" w:cs="Arial"/>
+        </w:rPr>
+        <w:t xml:space="preserve">é considerada um dos maiores patrimônios culturais do país, </w:t>
+      </w:r>
+      <w:r>
+        <w:rPr>
+          <w:rFonts w:ascii="Arial" w:hAnsi="Arial" w:cs="Arial"/>
+        </w:rPr>
+        <w:t xml:space="preserve">e </w:t>
+      </w:r>
+      <w:r>
+        <w:rPr>
+          <w:rFonts w:ascii="Arial" w:hAnsi="Arial" w:cs="Arial"/>
+        </w:rPr>
+        <w:t>possui cerc</w:t>
+      </w:r>
+      <w:r>
+        <w:rPr>
+          <w:rFonts w:ascii="Arial" w:hAnsi="Arial" w:cs="Arial"/>
+        </w:rPr>
+        <w:t xml:space="preserve">a de 9 milhões de publicações em seu acervo, incluindo </w:t>
+      </w:r>
+      <w:r>
+        <w:rPr>
+          <w:rFonts w:ascii="Arial" w:hAnsi="Arial" w:cs="Arial"/>
+        </w:rPr>
+        <w:t>obras raras, na qual ocupa cerca de 2 mil metros lineares de itens em estantes, gavetas e cofres.</w:t>
+      </w:r>
+      <w:r>
+        <w:rPr>
+          <w:rFonts w:ascii="Arial" w:hAnsi="Arial" w:cs="Arial"/>
+        </w:rPr>
+        <w:t xml:space="preserve"> </w:t>
+      </w:r>
+      <w:r>
+        <w:rPr>
+          <w:rFonts w:ascii="Arial" w:hAnsi="Arial" w:cs="Arial"/>
+        </w:rPr>
+        <w:t xml:space="preserve">Alguns exemplos das preciosidades contidas nesse espaço são: </w:t>
+      </w:r>
+      <w:r>
+        <w:rPr>
+          <w:rFonts w:ascii="Arial" w:hAnsi="Arial" w:cs="Arial"/>
+        </w:rPr>
+        <w:t>Pergaminho com manuscritos em grego sobre os quatro Evangelhos (datado</w:t>
+      </w:r>
+      <w:r>
+        <w:rPr>
+          <w:rFonts w:ascii="Arial" w:hAnsi="Arial" w:cs="Arial"/>
+        </w:rPr>
+        <w:t xml:space="preserve"> do século XI,</w:t>
+      </w:r>
+      <w:r>
+        <w:rPr>
+          <w:rFonts w:ascii="Arial" w:hAnsi="Arial" w:cs="Arial"/>
+        </w:rPr>
+        <w:t xml:space="preserve"> o exemplar mais antigo da biblioteca nacional e da américa Latina</w:t>
+      </w:r>
+      <w:r>
+        <w:rPr>
+          <w:rFonts w:ascii="Arial" w:hAnsi="Arial" w:cs="Arial"/>
+        </w:rPr>
+        <w:t xml:space="preserve">), </w:t>
+      </w:r>
+      <w:r>
+        <w:rPr>
+          <w:rFonts w:ascii="Arial" w:hAnsi="Arial" w:cs="Arial"/>
+        </w:rPr>
+        <w:t>a</w:t>
+      </w:r>
+      <w:r>
+        <w:rPr>
+          <w:rFonts w:ascii="Arial" w:hAnsi="Arial" w:cs="Arial"/>
+        </w:rPr>
+        <w:t xml:space="preserve"> primeira edição de Os lusíadas (</w:t>
+      </w:r>
+      <w:proofErr w:type="spellStart"/>
+      <w:r>
+        <w:rPr>
+          <w:rFonts w:ascii="Arial" w:hAnsi="Arial" w:cs="Arial"/>
+        </w:rPr>
+        <w:t>Luis</w:t>
+      </w:r>
+      <w:proofErr w:type="spellEnd"/>
+      <w:r>
+        <w:rPr>
+          <w:rFonts w:ascii="Arial" w:hAnsi="Arial" w:cs="Arial"/>
+        </w:rPr>
+        <w:t xml:space="preserve"> de Camões)</w:t>
+      </w:r>
+      <w:r>
+        <w:rPr>
+          <w:rFonts w:ascii="Arial" w:hAnsi="Arial" w:cs="Arial"/>
+        </w:rPr>
+        <w:t xml:space="preserve"> de 1572, </w:t>
+      </w:r>
+      <w:r>
+        <w:rPr>
+          <w:rFonts w:ascii="Arial" w:hAnsi="Arial" w:cs="Arial"/>
+        </w:rPr>
+        <w:t xml:space="preserve">a </w:t>
+      </w:r>
+      <w:r>
+        <w:rPr>
+          <w:rFonts w:ascii="Arial" w:hAnsi="Arial" w:cs="Arial"/>
+        </w:rPr>
+        <w:t>primeira edição da Arte da Gramática da Língua Portuguesa (José de Anchieta) de 1595</w:t>
+      </w:r>
+      <w:r>
+        <w:rPr>
+          <w:rFonts w:ascii="Arial" w:hAnsi="Arial" w:cs="Arial"/>
+        </w:rPr>
+        <w:t>,</w:t>
+      </w:r>
+      <w:r>
+        <w:rPr>
+          <w:rFonts w:ascii="Arial" w:hAnsi="Arial" w:cs="Arial"/>
+        </w:rPr>
+        <w:t xml:space="preserve"> entre muitos outros. </w:t>
+      </w:r>
+    </w:p>
+    <w:p>
+      <w:pPr>
+        <w:spacing w:line="360" w:lineRule="auto"/>
+        <w:ind w:firstLine="708"/>
+        <w:jc w:val="both"/>
+        <w:rPr>
+          <w:rFonts w:ascii="Arial" w:hAnsi="Arial" w:cs="Arial"/>
+        </w:rPr>
+      </w:pPr>
+      <w:r>
+        <w:rPr>
+          <w:rFonts w:ascii="Arial" w:hAnsi="Arial" w:cs="Arial"/>
+        </w:rPr>
+        <w:t xml:space="preserve">Dessa forma, é </w:t>
+      </w:r>
+      <w:r>
+        <w:rPr>
+          <w:rFonts w:ascii="Arial" w:hAnsi="Arial" w:cs="Arial"/>
+        </w:rPr>
+        <w:t xml:space="preserve">imprescindível estas </w:t>
+      </w:r>
+      <w:r>
+        <w:rPr>
+          <w:rFonts w:ascii="Arial" w:hAnsi="Arial" w:cs="Arial"/>
+        </w:rPr>
+        <w:t xml:space="preserve">coleções </w:t>
+      </w:r>
+      <w:r>
+        <w:rPr>
+          <w:rFonts w:ascii="Arial" w:hAnsi="Arial" w:cs="Arial"/>
+        </w:rPr>
+        <w:t xml:space="preserve">serem limpas constantemente e </w:t>
+      </w:r>
+      <w:r>
+        <w:rPr>
+          <w:rFonts w:ascii="Arial" w:hAnsi="Arial" w:cs="Arial"/>
+        </w:rPr>
+        <w:t>estar</w:t>
+      </w:r>
+      <w:r>
+        <w:rPr>
+          <w:rFonts w:ascii="Arial" w:hAnsi="Arial" w:cs="Arial"/>
+        </w:rPr>
+        <w:t>em</w:t>
+      </w:r>
+      <w:r>
+        <w:rPr>
+          <w:rFonts w:ascii="Arial" w:hAnsi="Arial" w:cs="Arial"/>
+        </w:rPr>
+        <w:t xml:space="preserve"> </w:t>
+      </w:r>
+      <w:r>
+        <w:rPr>
+          <w:rFonts w:ascii="Arial" w:hAnsi="Arial" w:cs="Arial"/>
+        </w:rPr>
+        <w:t>em ambientes apropriados, onde não há exposição solar e com níveis de temperatura e umidade adequados.</w:t>
+      </w:r>
+    </w:p>
+    <w:p>
+      <w:pPr>
+        <w:spacing w:line="360" w:lineRule="auto"/>
+        <w:jc w:val="both"/>
+        <w:rPr>
+          <w:rFonts w:ascii="Arial" w:hAnsi="Arial" w:cs="Arial"/>
+          <w:b/>
+        </w:rPr>
+      </w:pPr>
+    </w:p>
+    <w:p>
+      <w:pPr>
+        <w:spacing w:line="360" w:lineRule="auto"/>
+        <w:jc w:val="both"/>
+        <w:rPr>
+          <w:rFonts w:ascii="Arial" w:hAnsi="Arial" w:cs="Arial"/>
+          <w:b/>
+        </w:rPr>
+      </w:pPr>
+    </w:p>
+    <w:p>
+      <w:pPr>
+        <w:pStyle w:val="PargrafodaLista"/>
+        <w:numPr>
+          <w:ilvl w:val="1"/>
+          <w:numId w:val="2"/>
+        </w:numPr>
+        <w:spacing w:line="360" w:lineRule="auto"/>
+        <w:jc w:val="both"/>
+        <w:rPr>
+          <w:rFonts w:ascii="Arial" w:hAnsi="Arial" w:cs="Arial"/>
+          <w:b/>
+        </w:rPr>
+      </w:pPr>
+      <w:r>
+        <w:rPr>
+          <w:rFonts w:ascii="Arial" w:hAnsi="Arial" w:cs="Arial"/>
+          <w:b/>
+        </w:rPr>
+        <w:t xml:space="preserve"> </w:t>
+      </w:r>
+      <w:r>
+        <w:rPr>
+          <w:rFonts w:ascii="Arial" w:hAnsi="Arial" w:cs="Arial"/>
+          <w:b/>
+        </w:rPr>
+        <w:t>A questão da temperatura e umidade em acervos de livros</w:t>
+      </w:r>
+    </w:p>
+    <w:p>
+      <w:pPr>
+        <w:pStyle w:val="PargrafodaLista"/>
+        <w:spacing w:line="360" w:lineRule="auto"/>
+        <w:ind w:left="400"/>
+        <w:jc w:val="both"/>
+        <w:rPr>
+          <w:rFonts w:ascii="Arial" w:hAnsi="Arial" w:cs="Arial"/>
+          <w:b/>
+        </w:rPr>
+      </w:pPr>
+    </w:p>
+    <w:p>
+      <w:pPr>
+        <w:spacing w:line="360" w:lineRule="auto"/>
+        <w:ind w:firstLine="708"/>
+        <w:jc w:val="both"/>
+        <w:rPr>
+          <w:rFonts w:ascii="Arial" w:eastAsia="Times New Roman" w:hAnsi="Arial" w:cs="Arial"/>
           <w:lang w:eastAsia="pt-BR"/>
         </w:rPr>
       </w:pPr>
@@ -464,7 +1348,13 @@
         <w:rPr>
           <w:rFonts w:ascii="Arial" w:hAnsi="Arial" w:cs="Arial"/>
         </w:rPr>
-        <w:t xml:space="preserve">A </w:t>
+        <w:t>Dois principais vilões na conservação dos acervos de bibliotecas e sebos são</w:t>
+      </w:r>
+      <w:r>
+        <w:rPr>
+          <w:rFonts w:ascii="Arial" w:hAnsi="Arial" w:cs="Arial"/>
+        </w:rPr>
+        <w:t xml:space="preserve">: a </w:t>
       </w:r>
       <w:r>
         <w:rPr>
@@ -476,7 +1366,19 @@
         <w:rPr>
           <w:rFonts w:ascii="Arial" w:hAnsi="Arial" w:cs="Arial"/>
         </w:rPr>
-        <w:t>temperatura e umidade relativa do ar são fatores que contribuem fortemente para a deterioração de livros, pois ambos fatores favorecem a proliferação de fungos e agentes nocivos aos documentos, como traças e cupins. A</w:t>
+        <w:t>temperatura e umidade relativa do ar</w:t>
+      </w:r>
+      <w:r>
+        <w:rPr>
+          <w:rFonts w:ascii="Arial" w:hAnsi="Arial" w:cs="Arial"/>
+        </w:rPr>
+        <w:t>. Estes</w:t>
+      </w:r>
+      <w:r>
+        <w:rPr>
+          <w:rFonts w:ascii="Arial" w:hAnsi="Arial" w:cs="Arial"/>
+        </w:rPr>
+        <w:t xml:space="preserve"> são fatores que contribuem fortemente para a deterioração de livros, pois ambos fatores favorecem a proliferação de fungos e agentes nocivos aos documentos, como traças e cupins. A</w:t>
       </w:r>
       <w:r>
         <w:rPr>
@@ -528,8 +1430,7 @@
       </w:r>
       <w:r>
         <w:rPr>
-          <w:rFonts w:ascii="Verdana" w:eastAsia="Times New Roman" w:hAnsi="Verdana"/>
-          <w:color w:val="000000"/>
+          <w:rFonts w:ascii="Arial" w:eastAsia="Times New Roman" w:hAnsi="Arial" w:cs="Arial"/>
           <w:sz w:val="18"/>
           <w:szCs w:val="18"/>
         </w:rPr>
@@ -607,25 +1508,37 @@
         <w:rPr>
           <w:rFonts w:ascii="Arial" w:hAnsi="Arial" w:cs="Arial"/>
         </w:rPr>
-        <w:t>uma perda monetária significativa para donos de sebos e livrarias, e também uma perda cultural e histórica referente ao seu conteúdo</w:t>
-      </w:r>
-      <w:r>
-        <w:rPr>
-          <w:rFonts w:ascii="Arial" w:hAnsi="Arial" w:cs="Arial"/>
-        </w:rPr>
-        <w:t xml:space="preserve"> e </w:t>
-      </w:r>
-      <w:r>
-        <w:rPr>
-          <w:rFonts w:ascii="Arial" w:hAnsi="Arial" w:cs="Arial"/>
-        </w:rPr>
-        <w:t>representatividade</w:t>
-      </w:r>
-      <w:r>
-        <w:rPr>
-          <w:rFonts w:ascii="Arial" w:hAnsi="Arial" w:cs="Arial"/>
-        </w:rPr>
-        <w:t>.</w:t>
+        <w:t>uma perda monetária significativa para donos de sebos e livrarias</w:t>
+      </w:r>
+      <w:r>
+        <w:rPr>
+          <w:rFonts w:ascii="Arial" w:hAnsi="Arial" w:cs="Arial"/>
+        </w:rPr>
+        <w:t xml:space="preserve"> (principalmente quando é referente a obras raras)</w:t>
+      </w:r>
+      <w:r>
+        <w:rPr>
+          <w:rFonts w:ascii="Arial" w:hAnsi="Arial" w:cs="Arial"/>
+        </w:rPr>
+        <w:t xml:space="preserve">, e também uma perda </w:t>
+      </w:r>
+      <w:r>
+        <w:rPr>
+          <w:rFonts w:ascii="Arial" w:hAnsi="Arial" w:cs="Arial"/>
+        </w:rPr>
+        <w:t xml:space="preserve">do patrimônio </w:t>
+      </w:r>
+      <w:r>
+        <w:rPr>
+          <w:rFonts w:ascii="Arial" w:hAnsi="Arial" w:cs="Arial"/>
+        </w:rPr>
+        <w:t>cultural</w:t>
+      </w:r>
+      <w:r>
+        <w:rPr>
+          <w:rFonts w:ascii="Arial" w:hAnsi="Arial" w:cs="Arial"/>
+        </w:rPr>
+        <w:t xml:space="preserve"> e histórico.</w:t>
       </w:r>
       <w:r>
         <w:rPr>
@@ -731,50 +1644,87 @@
         <w:rPr>
           <w:rFonts w:ascii="Arial" w:hAnsi="Arial" w:cs="Arial"/>
         </w:rPr>
-        <w:t>, e a umidade relativa do ar entre 50% e 60% (sendo o ideal 55%).</w:t>
-      </w:r>
-      <w:r>
-        <w:rPr>
-          <w:rFonts w:ascii="Arial" w:hAnsi="Arial" w:cs="Arial"/>
+        <w:t xml:space="preserve">, e a umidade relativa do ar entre 50% e 60% (sendo o ideal 55%). </w:t>
+      </w:r>
+      <w:r>
+        <w:rPr>
+          <w:rFonts w:ascii="Arial" w:hAnsi="Arial" w:cs="Arial"/>
+        </w:rPr>
+        <w:t>Há uma grande preocupação por parte dos bibliotecários e donos de sebos em manter estes níveis constantemente, uma vez que o custo para restauração de acervos danificados tende a ser extremamente caro devido a exigência de materiais, equipamentos e mão de obra especializada.</w:t>
+      </w:r>
+    </w:p>
+    <w:p>
+      <w:pPr>
+        <w:spacing w:line="360" w:lineRule="auto"/>
+        <w:jc w:val="both"/>
+        <w:rPr>
+          <w:rFonts w:ascii="Arial" w:hAnsi="Arial" w:cs="Arial"/>
+        </w:rPr>
+      </w:pPr>
+    </w:p>
+    <w:p>
+      <w:pPr>
+        <w:spacing w:line="360" w:lineRule="auto"/>
+        <w:jc w:val="both"/>
+        <w:rPr>
+          <w:rFonts w:ascii="Arial" w:hAnsi="Arial" w:cs="Arial"/>
+        </w:rPr>
+      </w:pPr>
+    </w:p>
+    <w:p>
+      <w:pPr>
+        <w:pStyle w:val="PargrafodaLista"/>
+        <w:numPr>
+          <w:ilvl w:val="1"/>
+          <w:numId w:val="2"/>
+        </w:numPr>
+        <w:spacing w:line="360" w:lineRule="auto"/>
+        <w:jc w:val="both"/>
+        <w:rPr>
+          <w:rFonts w:ascii="Arial" w:hAnsi="Arial" w:cs="Arial"/>
+          <w:b/>
+        </w:rPr>
+      </w:pPr>
+      <w:r>
+        <w:rPr>
+          <w:rFonts w:ascii="Arial" w:hAnsi="Arial" w:cs="Arial"/>
+          <w:b/>
         </w:rPr>
         <w:t xml:space="preserve"> </w:t>
       </w:r>
       <w:r>
         <w:rPr>
           <w:rFonts w:ascii="Arial" w:hAnsi="Arial" w:cs="Arial"/>
-        </w:rPr>
-        <w:t>Atualmente, a melhor forma que bibliotecários e donos de sebos encontraram para proteger seu</w:t>
-      </w:r>
-      <w:r>
-        <w:rPr>
-          <w:rFonts w:ascii="Arial" w:hAnsi="Arial" w:cs="Arial"/>
-        </w:rPr>
-        <w:t>s</w:t>
-      </w:r>
-      <w:r>
-        <w:rPr>
-          <w:rFonts w:ascii="Arial" w:hAnsi="Arial" w:cs="Arial"/>
-        </w:rPr>
-        <w:t xml:space="preserve"> acervo</w:t>
-      </w:r>
-      <w:r>
-        <w:rPr>
-          <w:rFonts w:ascii="Arial" w:hAnsi="Arial" w:cs="Arial"/>
-        </w:rPr>
-        <w:t>s</w:t>
-      </w:r>
-      <w:r>
-        <w:rPr>
-          <w:rFonts w:ascii="Arial" w:hAnsi="Arial" w:cs="Arial"/>
-        </w:rPr>
-        <w:t xml:space="preserve"> das altas temperaturas e umidades, são a utilização de ar condicionados, ventiladores e desumidificadores.</w:t>
-      </w:r>
-      <w:r>
-        <w:rPr>
-          <w:rFonts w:ascii="Arial" w:hAnsi="Arial" w:cs="Arial"/>
-        </w:rPr>
-        <w:t xml:space="preserve"> </w:t>
-      </w:r>
+          <w:b/>
+        </w:rPr>
+        <w:t xml:space="preserve">A tecnologia e a CHAMELEON no controle de temperatura e umidade </w:t>
+      </w:r>
+      <w:r>
+        <w:rPr>
+          <w:rFonts w:ascii="Arial" w:hAnsi="Arial" w:cs="Arial"/>
+          <w:b/>
+        </w:rPr>
+        <w:t xml:space="preserve">  </w:t>
+      </w:r>
+      <w:r>
+        <w:rPr>
+          <w:rFonts w:ascii="Arial" w:hAnsi="Arial" w:cs="Arial"/>
+          <w:b/>
+        </w:rPr>
+        <w:t>na conservação de acervos</w:t>
+      </w:r>
+    </w:p>
+    <w:p>
+      <w:pPr>
+        <w:pStyle w:val="PargrafodaLista"/>
+        <w:spacing w:line="360" w:lineRule="auto"/>
+        <w:ind w:left="400"/>
+        <w:jc w:val="both"/>
+        <w:rPr>
+          <w:rFonts w:ascii="Arial" w:hAnsi="Arial" w:cs="Arial"/>
+          <w:b/>
+        </w:rPr>
+      </w:pPr>
     </w:p>
     <w:p>
       <w:pPr>
@@ -785,6 +1735,44 @@
           <w:rFonts w:ascii="Arial" w:hAnsi="Arial" w:cs="Arial"/>
         </w:rPr>
       </w:pPr>
+      <w:r>
+        <w:rPr>
+          <w:rFonts w:ascii="Arial" w:hAnsi="Arial" w:cs="Arial"/>
+        </w:rPr>
+        <w:t xml:space="preserve">Atualmente, a melhor forma que bibliotecários e donos de sebos </w:t>
+      </w:r>
+      <w:r>
+        <w:rPr>
+          <w:rFonts w:ascii="Arial" w:hAnsi="Arial" w:cs="Arial"/>
+        </w:rPr>
+        <w:t xml:space="preserve">brasileiros </w:t>
+      </w:r>
+      <w:r>
+        <w:rPr>
+          <w:rFonts w:ascii="Arial" w:hAnsi="Arial" w:cs="Arial"/>
+        </w:rPr>
+        <w:t>encontraram para proteger seus acervos das altas temperaturas e umidades, são a utilização de ar c</w:t>
+      </w:r>
+      <w:bookmarkStart w:id="0" w:name="_GoBack"/>
+      <w:bookmarkEnd w:id="0"/>
+      <w:r>
+        <w:rPr>
+          <w:rFonts w:ascii="Arial" w:hAnsi="Arial" w:cs="Arial"/>
+        </w:rPr>
+        <w:t>ondicionados, ventiladores e desumidificadores</w:t>
+      </w:r>
+      <w:r>
+        <w:rPr>
+          <w:rFonts w:ascii="Arial" w:hAnsi="Arial" w:cs="Arial"/>
+        </w:rPr>
+        <w:t xml:space="preserve"> de forma manual</w:t>
+      </w:r>
+      <w:r>
+        <w:rPr>
+          <w:rFonts w:ascii="Arial" w:hAnsi="Arial" w:cs="Arial"/>
+        </w:rPr>
+        <w:t xml:space="preserve">. </w:t>
+      </w:r>
     </w:p>
     <w:p>
       <w:pPr>
@@ -795,6 +1783,84 @@
           <w:rFonts w:ascii="Arial" w:hAnsi="Arial" w:cs="Arial"/>
         </w:rPr>
       </w:pPr>
+      <w:r>
+        <w:rPr>
+          <w:rFonts w:ascii="Arial" w:hAnsi="Arial" w:cs="Arial"/>
+        </w:rPr>
+        <w:t>Pensando nisso, a</w:t>
+      </w:r>
+      <w:r>
+        <w:rPr>
+          <w:rFonts w:ascii="Arial" w:hAnsi="Arial" w:cs="Arial"/>
+        </w:rPr>
+        <w:t xml:space="preserve"> CHAMELEON tem como principal objetivo auxiliar bibliotecas e sebos na preservação de seus</w:t>
+      </w:r>
+      <w:r>
+        <w:rPr>
+          <w:rFonts w:ascii="Arial" w:hAnsi="Arial" w:cs="Arial"/>
+        </w:rPr>
+        <w:t xml:space="preserve"> acervos </w:t>
+      </w:r>
+      <w:r>
+        <w:rPr>
+          <w:rFonts w:ascii="Arial" w:hAnsi="Arial" w:cs="Arial"/>
+        </w:rPr>
+        <w:t xml:space="preserve">através de um software </w:t>
+      </w:r>
+      <w:r>
+        <w:rPr>
+          <w:rFonts w:ascii="Arial" w:hAnsi="Arial" w:cs="Arial"/>
+        </w:rPr>
+        <w:t xml:space="preserve">que possui </w:t>
+      </w:r>
+      <w:r>
+        <w:rPr>
+          <w:rFonts w:ascii="Arial" w:hAnsi="Arial" w:cs="Arial"/>
+        </w:rPr>
+        <w:t>um monitoramento eficaz da temperatura e umi</w:t>
+      </w:r>
+      <w:r>
+        <w:rPr>
+          <w:rFonts w:ascii="Arial" w:hAnsi="Arial" w:cs="Arial"/>
+        </w:rPr>
+        <w:t xml:space="preserve">dade do local por meio de sensores DHT11. </w:t>
+      </w:r>
+      <w:r>
+        <w:rPr>
+          <w:rFonts w:ascii="Arial" w:hAnsi="Arial" w:cs="Arial"/>
+        </w:rPr>
+        <w:t xml:space="preserve">Esta tecnologia possibilitaria </w:t>
+      </w:r>
+      <w:r>
+        <w:rPr>
+          <w:rFonts w:ascii="Arial" w:hAnsi="Arial" w:cs="Arial"/>
+        </w:rPr>
+        <w:t xml:space="preserve">o uso </w:t>
+      </w:r>
+      <w:r>
+        <w:rPr>
+          <w:rFonts w:ascii="Arial" w:hAnsi="Arial" w:cs="Arial"/>
+        </w:rPr>
+        <w:t xml:space="preserve">automatizado </w:t>
+      </w:r>
+      <w:r>
+        <w:rPr>
+          <w:rFonts w:ascii="Arial" w:hAnsi="Arial" w:cs="Arial"/>
+        </w:rPr>
+        <w:t xml:space="preserve">de </w:t>
+      </w:r>
+      <w:r>
+        <w:rPr>
+          <w:rFonts w:ascii="Arial" w:hAnsi="Arial" w:cs="Arial"/>
+        </w:rPr>
+        <w:t>equipamentos de climatização apenas quando necessário, beneficiando nossos clientes na economia de eletricidade sem prejudicar a saúde dos livros</w:t>
+      </w:r>
+      <w:r>
+        <w:rPr>
+          <w:rFonts w:ascii="Arial" w:hAnsi="Arial" w:cs="Arial"/>
+        </w:rPr>
+        <w:t>.</w:t>
+      </w:r>
     </w:p>
     <w:p>
       <w:pPr>
@@ -818,173 +1884,9 @@
     </w:p>
     <w:p>
       <w:pPr>
-        <w:spacing w:line="360" w:lineRule="auto"/>
-        <w:ind w:firstLine="708"/>
-        <w:jc w:val="both"/>
-        <w:rPr>
-          <w:rFonts w:ascii="Arial" w:hAnsi="Arial" w:cs="Arial"/>
-        </w:rPr>
-      </w:pPr>
-    </w:p>
-    <w:p>
-      <w:pPr>
-        <w:spacing w:line="360" w:lineRule="auto"/>
-        <w:ind w:firstLine="708"/>
-        <w:jc w:val="both"/>
-        <w:rPr>
-          <w:rFonts w:ascii="Arial" w:hAnsi="Arial" w:cs="Arial"/>
-        </w:rPr>
-      </w:pPr>
-    </w:p>
-    <w:p>
-      <w:pPr>
-        <w:spacing w:line="360" w:lineRule="auto"/>
-        <w:ind w:firstLine="708"/>
-        <w:jc w:val="both"/>
-        <w:rPr>
-          <w:rFonts w:ascii="Arial" w:hAnsi="Arial" w:cs="Arial"/>
-        </w:rPr>
-      </w:pPr>
-    </w:p>
-    <w:p>
-      <w:pPr>
-        <w:spacing w:line="360" w:lineRule="auto"/>
-        <w:jc w:val="both"/>
-        <w:rPr>
-          <w:rFonts w:ascii="Arial" w:hAnsi="Arial" w:cs="Arial"/>
-        </w:rPr>
-      </w:pPr>
-      <w:bookmarkStart w:id="0" w:name="_GoBack"/>
-      <w:bookmarkEnd w:id="0"/>
-    </w:p>
-    <w:p>
-      <w:pPr>
-        <w:spacing w:line="360" w:lineRule="auto"/>
-        <w:ind w:firstLine="708"/>
-        <w:jc w:val="center"/>
-        <w:rPr>
-          <w:rFonts w:ascii="Arial" w:hAnsi="Arial" w:cs="Arial"/>
-          <w:b/>
-        </w:rPr>
-      </w:pPr>
-      <w:r>
-        <w:rPr>
-          <w:rFonts w:ascii="Arial" w:hAnsi="Arial" w:cs="Arial"/>
-          <w:b/>
-        </w:rPr>
-        <w:t>A SOLUÇÃO DA CHAMALEON</w:t>
-      </w:r>
-    </w:p>
-    <w:p>
-      <w:pPr>
-        <w:spacing w:line="360" w:lineRule="auto"/>
-        <w:ind w:firstLine="708"/>
-        <w:jc w:val="both"/>
-        <w:rPr>
-          <w:rFonts w:ascii="Arial" w:hAnsi="Arial" w:cs="Arial"/>
-          <w:b/>
-        </w:rPr>
-      </w:pPr>
-    </w:p>
-    <w:p>
-      <w:pPr>
-        <w:spacing w:line="360" w:lineRule="auto"/>
-        <w:ind w:firstLine="708"/>
-        <w:jc w:val="both"/>
-        <w:rPr>
-          <w:rFonts w:ascii="Arial" w:hAnsi="Arial" w:cs="Arial"/>
-        </w:rPr>
-      </w:pPr>
-      <w:r>
-        <w:rPr>
-          <w:rFonts w:ascii="Arial" w:hAnsi="Arial" w:cs="Arial"/>
-        </w:rPr>
-        <w:t>A CHAMELEON tem como principal objetivo auxiliar bibliotecas e sebos na preservação de seus</w:t>
-      </w:r>
-      <w:r>
-        <w:rPr>
-          <w:rFonts w:ascii="Arial" w:hAnsi="Arial" w:cs="Arial"/>
-        </w:rPr>
-        <w:t xml:space="preserve"> acervos </w:t>
-      </w:r>
-      <w:r>
-        <w:rPr>
-          <w:rFonts w:ascii="Arial" w:hAnsi="Arial" w:cs="Arial"/>
-        </w:rPr>
-        <w:t xml:space="preserve">através de um software </w:t>
-      </w:r>
-      <w:r>
-        <w:rPr>
-          <w:rFonts w:ascii="Arial" w:hAnsi="Arial" w:cs="Arial"/>
-        </w:rPr>
-        <w:t xml:space="preserve">que possui </w:t>
-      </w:r>
-      <w:r>
-        <w:rPr>
-          <w:rFonts w:ascii="Arial" w:hAnsi="Arial" w:cs="Arial"/>
-        </w:rPr>
-        <w:t>um monitoramento eficaz da temperatura e umi</w:t>
-      </w:r>
-      <w:r>
-        <w:rPr>
-          <w:rFonts w:ascii="Arial" w:hAnsi="Arial" w:cs="Arial"/>
-        </w:rPr>
-        <w:t xml:space="preserve">dade do local por meio de sensores DHT11. </w:t>
-      </w:r>
-      <w:r>
-        <w:rPr>
-          <w:rFonts w:ascii="Arial" w:hAnsi="Arial" w:cs="Arial"/>
-        </w:rPr>
-        <w:t xml:space="preserve">Esta tecnologia possibilitaria </w:t>
-      </w:r>
-      <w:r>
-        <w:rPr>
-          <w:rFonts w:ascii="Arial" w:hAnsi="Arial" w:cs="Arial"/>
-        </w:rPr>
-        <w:t xml:space="preserve">o uso </w:t>
-      </w:r>
-      <w:r>
-        <w:rPr>
-          <w:rFonts w:ascii="Arial" w:hAnsi="Arial" w:cs="Arial"/>
-        </w:rPr>
-        <w:t xml:space="preserve">automatizado </w:t>
-      </w:r>
-      <w:r>
-        <w:rPr>
-          <w:rFonts w:ascii="Arial" w:hAnsi="Arial" w:cs="Arial"/>
-        </w:rPr>
-        <w:t xml:space="preserve">de </w:t>
-      </w:r>
-      <w:r>
-        <w:rPr>
-          <w:rFonts w:ascii="Arial" w:hAnsi="Arial" w:cs="Arial"/>
-        </w:rPr>
-        <w:t>equipamentos de climatização apenas quando necessário, beneficiando nossos clientes na economia de eletricidade sem prejudicar a saúde dos livros.</w:t>
-      </w:r>
-    </w:p>
-    <w:p>
-      <w:pPr>
-        <w:spacing w:line="360" w:lineRule="auto"/>
-        <w:ind w:firstLine="708"/>
-        <w:jc w:val="both"/>
-        <w:rPr>
-          <w:rFonts w:ascii="Arial" w:hAnsi="Arial" w:cs="Arial"/>
-        </w:rPr>
-      </w:pPr>
-    </w:p>
-    <w:p>
-      <w:pPr>
-        <w:spacing w:line="360" w:lineRule="auto"/>
-        <w:ind w:firstLine="708"/>
-        <w:jc w:val="both"/>
-        <w:rPr>
-          <w:rFonts w:ascii="Arial" w:hAnsi="Arial" w:cs="Arial"/>
-        </w:rPr>
-      </w:pPr>
-    </w:p>
-    <w:p>
-      <w:pPr>
-        <w:jc w:val="right"/>
+        <w:rPr>
+          <w:rFonts w:ascii="Arial" w:hAnsi="Arial" w:cs="Arial"/>
+        </w:rPr>
       </w:pPr>
     </w:p>
     <w:sectPr>
@@ -995,6 +1897,219 @@
     </w:sectPr>
   </w:body>
 </w:document>
+</file>
+
+<file path=word/numbering.xml><?xml version="1.0" encoding="utf-8"?>
+<w:numbering xmlns:wpc="http://schemas.microsoft.com/office/word/2010/wordprocessingCanvas" xmlns:mo="http://schemas.microsoft.com/office/mac/office/2008/main" xmlns:mc="http://schemas.openxmlformats.org/markup-compatibility/2006" xmlns:mv="urn:schemas-microsoft-com:mac:vml" xmlns:o="urn:schemas-microsoft-com:office:office" xmlns:r="http://schemas.openxmlformats.org/officeDocument/2006/relationships" xmlns:m="http://schemas.openxmlformats.org/officeDocument/2006/math" xmlns:v="urn:schemas-microsoft-com:vml" xmlns:wp14="http://schemas.microsoft.com/office/word/2010/wordprocessingDrawing" xmlns:wp="http://schemas.openxmlformats.org/drawingml/2006/wordprocessingDrawing" xmlns:w10="urn:schemas-microsoft-com:office:word" xmlns:w="http://schemas.openxmlformats.org/wordprocessingml/2006/main" xmlns:w14="http://schemas.microsoft.com/office/word/2010/wordml" xmlns:w15="http://schemas.microsoft.com/office/word/2012/wordml" xmlns:wpg="http://schemas.microsoft.com/office/word/2010/wordprocessingGroup" xmlns:wpi="http://schemas.microsoft.com/office/word/2010/wordprocessingInk" xmlns:wne="http://schemas.microsoft.com/office/word/2006/wordml" xmlns:wps="http://schemas.microsoft.com/office/word/2010/wordprocessingShape" mc:Ignorable="w14 w15 wp14">
+  <w:abstractNum w:abstractNumId="0">
+    <w:nsid w:val="281D23CC"/>
+    <w:multiLevelType w:val="hybridMultilevel"/>
+    <w:tmpl w:val="DC2E5774"/>
+    <w:lvl w:ilvl="0" w:tplc="883CE402">
+      <w:start w:val="1"/>
+      <w:numFmt w:val="decimal"/>
+      <w:lvlText w:val="%1."/>
+      <w:lvlJc w:val="left"/>
+      <w:pPr>
+        <w:ind w:left="1068" w:hanging="360"/>
+      </w:pPr>
+      <w:rPr>
+        <w:rFonts w:hint="default"/>
+      </w:rPr>
+    </w:lvl>
+    <w:lvl w:ilvl="1" w:tplc="04160019" w:tentative="1">
+      <w:start w:val="1"/>
+      <w:numFmt w:val="lowerLetter"/>
+      <w:lvlText w:val="%2."/>
+      <w:lvlJc w:val="left"/>
+      <w:pPr>
+        <w:ind w:left="1788" w:hanging="360"/>
+      </w:pPr>
+    </w:lvl>
+    <w:lvl w:ilvl="2" w:tplc="0416001B" w:tentative="1">
+      <w:start w:val="1"/>
+      <w:numFmt w:val="lowerRoman"/>
+      <w:lvlText w:val="%3."/>
+      <w:lvlJc w:val="right"/>
+      <w:pPr>
+        <w:ind w:left="2508" w:hanging="180"/>
+      </w:pPr>
+    </w:lvl>
+    <w:lvl w:ilvl="3" w:tplc="0416000F" w:tentative="1">
+      <w:start w:val="1"/>
+      <w:numFmt w:val="decimal"/>
+      <w:lvlText w:val="%4."/>
+      <w:lvlJc w:val="left"/>
+      <w:pPr>
+        <w:ind w:left="3228" w:hanging="360"/>
+      </w:pPr>
+    </w:lvl>
+    <w:lvl w:ilvl="4" w:tplc="04160019" w:tentative="1">
+      <w:start w:val="1"/>
+      <w:numFmt w:val="lowerLetter"/>
+      <w:lvlText w:val="%5."/>
+      <w:lvlJc w:val="left"/>
+      <w:pPr>
+        <w:ind w:left="3948" w:hanging="360"/>
+      </w:pPr>
+    </w:lvl>
+    <w:lvl w:ilvl="5" w:tplc="0416001B" w:tentative="1">
+      <w:start w:val="1"/>
+      <w:numFmt w:val="lowerRoman"/>
+      <w:lvlText w:val="%6."/>
+      <w:lvlJc w:val="right"/>
+      <w:pPr>
+        <w:ind w:left="4668" w:hanging="180"/>
+      </w:pPr>
+    </w:lvl>
+    <w:lvl w:ilvl="6" w:tplc="0416000F" w:tentative="1">
+      <w:start w:val="1"/>
+      <w:numFmt w:val="decimal"/>
+      <w:lvlText w:val="%7."/>
+      <w:lvlJc w:val="left"/>
+      <w:pPr>
+        <w:ind w:left="5388" w:hanging="360"/>
+      </w:pPr>
+    </w:lvl>
+    <w:lvl w:ilvl="7" w:tplc="04160019" w:tentative="1">
+      <w:start w:val="1"/>
+      <w:numFmt w:val="lowerLetter"/>
+      <w:lvlText w:val="%8."/>
+      <w:lvlJc w:val="left"/>
+      <w:pPr>
+        <w:ind w:left="6108" w:hanging="360"/>
+      </w:pPr>
+    </w:lvl>
+    <w:lvl w:ilvl="8" w:tplc="0416001B" w:tentative="1">
+      <w:start w:val="1"/>
+      <w:numFmt w:val="lowerRoman"/>
+      <w:lvlText w:val="%9."/>
+      <w:lvlJc w:val="right"/>
+      <w:pPr>
+        <w:ind w:left="6828" w:hanging="180"/>
+      </w:pPr>
+    </w:lvl>
+  </w:abstractNum>
+  <w:abstractNum w:abstractNumId="1">
+    <w:nsid w:val="36A22661"/>
+    <w:multiLevelType w:val="multilevel"/>
+    <w:tmpl w:val="15165090"/>
+    <w:lvl w:ilvl="0">
+      <w:start w:val="1"/>
+      <w:numFmt w:val="decimal"/>
+      <w:lvlText w:val="%1"/>
+      <w:lvlJc w:val="left"/>
+      <w:pPr>
+        <w:ind w:left="400" w:hanging="400"/>
+      </w:pPr>
+      <w:rPr>
+        <w:rFonts w:hint="default"/>
+      </w:rPr>
+    </w:lvl>
+    <w:lvl w:ilvl="1">
+      <w:start w:val="1"/>
+      <w:numFmt w:val="decimal"/>
+      <w:lvlText w:val="%1.%2"/>
+      <w:lvlJc w:val="left"/>
+      <w:pPr>
+        <w:ind w:left="400" w:hanging="400"/>
+      </w:pPr>
+      <w:rPr>
+        <w:rFonts w:hint="default"/>
+      </w:rPr>
+    </w:lvl>
+    <w:lvl w:ilvl="2">
+      <w:start w:val="1"/>
+      <w:numFmt w:val="decimal"/>
+      <w:lvlText w:val="%1.%2.%3"/>
+      <w:lvlJc w:val="left"/>
+      <w:pPr>
+        <w:ind w:left="720" w:hanging="720"/>
+      </w:pPr>
+      <w:rPr>
+        <w:rFonts w:hint="default"/>
+      </w:rPr>
+    </w:lvl>
+    <w:lvl w:ilvl="3">
+      <w:start w:val="1"/>
+      <w:numFmt w:val="decimal"/>
+      <w:lvlText w:val="%1.%2.%3.%4"/>
+      <w:lvlJc w:val="left"/>
+      <w:pPr>
+        <w:ind w:left="1080" w:hanging="1080"/>
+      </w:pPr>
+      <w:rPr>
+        <w:rFonts w:hint="default"/>
+      </w:rPr>
+    </w:lvl>
+    <w:lvl w:ilvl="4">
+      <w:start w:val="1"/>
+      <w:numFmt w:val="decimal"/>
+      <w:lvlText w:val="%1.%2.%3.%4.%5"/>
+      <w:lvlJc w:val="left"/>
+      <w:pPr>
+        <w:ind w:left="1080" w:hanging="1080"/>
+      </w:pPr>
+      <w:rPr>
+        <w:rFonts w:hint="default"/>
+      </w:rPr>
+    </w:lvl>
+    <w:lvl w:ilvl="5">
+      <w:start w:val="1"/>
+      <w:numFmt w:val="decimal"/>
+      <w:lvlText w:val="%1.%2.%3.%4.%5.%6"/>
+      <w:lvlJc w:val="left"/>
+      <w:pPr>
+        <w:ind w:left="1440" w:hanging="1440"/>
+      </w:pPr>
+      <w:rPr>
+        <w:rFonts w:hint="default"/>
+      </w:rPr>
+    </w:lvl>
+    <w:lvl w:ilvl="6">
+      <w:start w:val="1"/>
+      <w:numFmt w:val="decimal"/>
+      <w:lvlText w:val="%1.%2.%3.%4.%5.%6.%7"/>
+      <w:lvlJc w:val="left"/>
+      <w:pPr>
+        <w:ind w:left="1440" w:hanging="1440"/>
+      </w:pPr>
+      <w:rPr>
+        <w:rFonts w:hint="default"/>
+      </w:rPr>
+    </w:lvl>
+    <w:lvl w:ilvl="7">
+      <w:start w:val="1"/>
+      <w:numFmt w:val="decimal"/>
+      <w:lvlText w:val="%1.%2.%3.%4.%5.%6.%7.%8"/>
+      <w:lvlJc w:val="left"/>
+      <w:pPr>
+        <w:ind w:left="1800" w:hanging="1800"/>
+      </w:pPr>
+      <w:rPr>
+        <w:rFonts w:hint="default"/>
+      </w:rPr>
+    </w:lvl>
+    <w:lvl w:ilvl="8">
+      <w:start w:val="1"/>
+      <w:numFmt w:val="decimal"/>
+      <w:lvlText w:val="%1.%2.%3.%4.%5.%6.%7.%8.%9"/>
+      <w:lvlJc w:val="left"/>
+      <w:pPr>
+        <w:ind w:left="1800" w:hanging="1800"/>
+      </w:pPr>
+      <w:rPr>
+        <w:rFonts w:hint="default"/>
+      </w:rPr>
+    </w:lvl>
+  </w:abstractNum>
+  <w:num w:numId="1">
+    <w:abstractNumId w:val="0"/>
+  </w:num>
+  <w:num w:numId="2">
+    <w:abstractNumId w:val="1"/>
+  </w:num>
+</w:numbering>
 </file>
 
 <file path=word/styles.xml><?xml version="1.0" encoding="utf-8"?>
@@ -1398,6 +2513,26 @@
     <w:name w:val="Normal"/>
     <w:qFormat/>
   </w:style>
+  <w:style w:type="paragraph" w:styleId="Ttulo2">
+    <w:name w:val="heading 2"/>
+    <w:basedOn w:val="Normal"/>
+    <w:link w:val="Ttulo2Char"/>
+    <w:uiPriority w:val="9"/>
+    <w:qFormat/>
+    <w:rsid w:val="00EF7E74"/>
+    <w:pPr>
+      <w:spacing w:before="100" w:beforeAutospacing="1" w:after="100" w:afterAutospacing="1"/>
+      <w:outlineLvl w:val="1"/>
+    </w:pPr>
+    <w:rPr>
+      <w:rFonts w:ascii="Times New Roman" w:hAnsi="Times New Roman" w:cs="Times New Roman"/>
+      <w:b/>
+      <w:bCs/>
+      <w:sz w:val="36"/>
+      <w:szCs w:val="36"/>
+      <w:lang w:eastAsia="pt-BR"/>
+    </w:rPr>
+  </w:style>
   <w:style w:type="character" w:default="1" w:styleId="Fontepargpadro">
     <w:name w:val="Default Paragraph Font"/>
     <w:uiPriority w:val="1"/>
@@ -1424,6 +2559,58 @@
     <w:uiPriority w:val="99"/>
     <w:semiHidden/>
     <w:unhideWhenUsed/>
+  </w:style>
+  <w:style w:type="paragraph" w:styleId="NormalWeb">
+    <w:name w:val="Normal (Web)"/>
+    <w:basedOn w:val="Normal"/>
+    <w:uiPriority w:val="99"/>
+    <w:unhideWhenUsed/>
+    <w:rsid w:val="00A26081"/>
+    <w:pPr>
+      <w:spacing w:before="100" w:beforeAutospacing="1" w:after="100" w:afterAutospacing="1"/>
+    </w:pPr>
+    <w:rPr>
+      <w:rFonts w:ascii="Times New Roman" w:eastAsia="Times New Roman" w:hAnsi="Times New Roman" w:cs="Times New Roman"/>
+      <w:lang w:eastAsia="pt-BR"/>
+    </w:rPr>
+  </w:style>
+  <w:style w:type="paragraph" w:styleId="PargrafodaLista">
+    <w:name w:val="List Paragraph"/>
+    <w:basedOn w:val="Normal"/>
+    <w:uiPriority w:val="34"/>
+    <w:qFormat/>
+    <w:rsid w:val="00423BFC"/>
+    <w:pPr>
+      <w:ind w:left="720"/>
+      <w:contextualSpacing/>
+    </w:pPr>
+  </w:style>
+  <w:style w:type="character" w:styleId="Hiperlink">
+    <w:name w:val="Hyperlink"/>
+    <w:basedOn w:val="Fontepargpadro"/>
+    <w:uiPriority w:val="99"/>
+    <w:semiHidden/>
+    <w:unhideWhenUsed/>
+    <w:rsid w:val="00C818BA"/>
+    <w:rPr>
+      <w:color w:val="0000FF"/>
+      <w:u w:val="single"/>
+    </w:rPr>
+  </w:style>
+  <w:style w:type="character" w:customStyle="1" w:styleId="Ttulo2Char">
+    <w:name w:val="Título 2 Char"/>
+    <w:basedOn w:val="Fontepargpadro"/>
+    <w:link w:val="Ttulo2"/>
+    <w:uiPriority w:val="9"/>
+    <w:rsid w:val="00EF7E74"/>
+    <w:rPr>
+      <w:rFonts w:ascii="Times New Roman" w:hAnsi="Times New Roman" w:cs="Times New Roman"/>
+      <w:b/>
+      <w:bCs/>
+      <w:sz w:val="36"/>
+      <w:szCs w:val="36"/>
+      <w:lang w:eastAsia="pt-BR"/>
+    </w:rPr>
   </w:style>
 </w:styles>
 </file>
@@ -1694,7 +2881,7 @@
 </file>
 
 <file path=customXml/itemProps1.xml><?xml version="1.0" encoding="utf-8"?>
-<ds:datastoreItem xmlns:ds="http://schemas.openxmlformats.org/officeDocument/2006/customXml" ds:itemID="{13619050-72EF-F148-9626-1AB7C0D6FB2A}">
+<ds:datastoreItem xmlns:ds="http://schemas.openxmlformats.org/officeDocument/2006/customXml" ds:itemID="{D486F638-210D-2F4A-A7D3-A513BF41299D}">
   <ds:schemaRefs>
     <ds:schemaRef ds:uri="http://schemas.openxmlformats.org/officeDocument/2006/bibliography"/>
   </ds:schemaRefs>

</xml_diff>